<commit_message>
Praca inżynierska w nowym pliku - dobre formatowanie Praca inżynierska.docx
</commit_message>
<xml_diff>
--- a/Praca.docx
+++ b/Praca.docx
@@ -2,6 +2,7 @@
 <file path=word/document.xml><?xml version="1.0" encoding="utf-8"?>
 <w:document xmlns:wpc="http://schemas.microsoft.com/office/word/2010/wordprocessingCanvas" xmlns:cx="http://schemas.microsoft.com/office/drawing/2014/chartex" xmlns:cx1="http://schemas.microsoft.com/office/drawing/2015/9/8/chartex" xmlns:cx2="http://schemas.microsoft.com/office/drawing/2015/10/21/chartex" xmlns:cx3="http://schemas.microsoft.com/office/drawing/2016/5/9/chartex" xmlns:cx4="http://schemas.microsoft.com/office/drawing/2016/5/10/chartex" xmlns:cx5="http://schemas.microsoft.com/office/drawing/2016/5/11/chartex" xmlns:cx6="http://schemas.microsoft.com/office/drawing/2016/5/12/chartex" xmlns:cx7="http://schemas.microsoft.com/office/drawing/2016/5/13/chartex" xmlns:cx8="http://schemas.microsoft.com/office/drawing/2016/5/14/chartex" xmlns:mc="http://schemas.openxmlformats.org/markup-compatibility/2006" xmlns:aink="http://schemas.microsoft.com/office/drawing/2016/ink" xmlns:am3d="http://schemas.microsoft.com/office/drawing/2017/model3d" xmlns:o="urn:schemas-microsoft-com:office:office" xmlns:oel="http://schemas.microsoft.com/office/2019/extlst" xmlns:r="http://schemas.openxmlformats.org/officeDocument/2006/relationships" xmlns:m="http://schemas.openxmlformats.org/officeDocument/2006/math" xmlns:v="urn:schemas-microsoft-com:vml" xmlns:wp14="http://schemas.microsoft.com/office/word/2010/wordprocessingDrawing" xmlns:wp="http://schemas.openxmlformats.org/drawingml/2006/wordprocessingDrawing" xmlns:w10="urn:schemas-microsoft-com:office:word" xmlns:w="http://schemas.openxmlformats.org/wordprocessingml/2006/main" xmlns:w14="http://schemas.microsoft.com/office/word/2010/wordml" xmlns:w15="http://schemas.microsoft.com/office/word/2012/wordml" xmlns:w16cex="http://schemas.microsoft.com/office/word/2018/wordml/cex" xmlns:w16cid="http://schemas.microsoft.com/office/word/2016/wordml/cid" xmlns:w16="http://schemas.microsoft.com/office/word/2018/wordml" xmlns:w16sdtdh="http://schemas.microsoft.com/office/word/2020/wordml/sdtdatahash" xmlns:w16se="http://schemas.microsoft.com/office/word/2015/wordml/symex" xmlns:wpg="http://schemas.microsoft.com/office/word/2010/wordprocessingGroup" xmlns:wpi="http://schemas.microsoft.com/office/word/2010/wordprocessingInk" xmlns:wne="http://schemas.microsoft.com/office/word/2006/wordml" xmlns:wps="http://schemas.microsoft.com/office/word/2010/wordprocessingShape" mc:Ignorable="w14 w15 w16se w16cid w16 w16cex w16sdtdh wp14">
   <w:body>
+    <w:bookmarkStart w:id="0" w:name="_Hlk103805382"/>
     <w:p>
       <w:pPr>
         <w:spacing w:after="0" w:line="360" w:lineRule="auto"/>
@@ -28,6 +29,30 @@
           <w:szCs w:val="20"/>
         </w:rPr>
         <w:instrText xml:space="preserve"> INCLUDEPICTURE  \d "wordml://75.png" \* MERGEFORMATINET </w:instrText>
+      </w:r>
+      <w:r>
+        <w:rPr>
+          <w:rFonts w:ascii="Arial" w:hAnsi="Arial" w:cs="Arial"/>
+          <w:sz w:val="20"/>
+          <w:szCs w:val="20"/>
+        </w:rPr>
+        <w:fldChar w:fldCharType="separate"/>
+      </w:r>
+      <w:r>
+        <w:rPr>
+          <w:rFonts w:ascii="Arial" w:hAnsi="Arial" w:cs="Arial"/>
+          <w:sz w:val="20"/>
+          <w:szCs w:val="20"/>
+        </w:rPr>
+        <w:fldChar w:fldCharType="begin"/>
+      </w:r>
+      <w:r>
+        <w:rPr>
+          <w:rFonts w:ascii="Arial" w:hAnsi="Arial" w:cs="Arial"/>
+          <w:sz w:val="20"/>
+          <w:szCs w:val="20"/>
+        </w:rPr>
+        <w:instrText xml:space="preserve"> INCLUDEPICTURE  "wordml://75.png" \* MERGEFORMATINET </w:instrText>
       </w:r>
       <w:r>
         <w:rPr>
@@ -320,7 +345,7 @@
             <o:lock v:ext="edit" aspectratio="t"/>
           </v:shapetype>
           <v:shape id="_x0000_i1025" type="#_x0000_t75" style="width:239.4pt;height:60pt;visibility:visible" o:bordertopcolor="black" o:borderleftcolor="black" o:borderbottomcolor="black" o:borderrightcolor="black">
-            <v:imagedata r:id="rId6" r:href="rId7"/>
+            <v:imagedata r:id="rId8" r:href="rId9"/>
           </v:shape>
         </w:pict>
       </w:r>
@@ -412,6 +437,14 @@
         </w:rPr>
         <w:fldChar w:fldCharType="end"/>
       </w:r>
+      <w:r>
+        <w:rPr>
+          <w:rFonts w:ascii="Arial" w:hAnsi="Arial" w:cs="Arial"/>
+          <w:sz w:val="20"/>
+          <w:szCs w:val="20"/>
+        </w:rPr>
+        <w:fldChar w:fldCharType="end"/>
+      </w:r>
     </w:p>
     <w:p>
       <w:pPr>
@@ -1169,6 +1202,30 @@
           <w:sz w:val="20"/>
           <w:szCs w:val="20"/>
         </w:rPr>
+        <w:instrText xml:space="preserve"> INCLUDEPICTURE  "wordml://75.png" \* MERGEFORMATINET </w:instrText>
+      </w:r>
+      <w:r>
+        <w:rPr>
+          <w:rFonts w:ascii="Arial" w:hAnsi="Arial" w:cs="Arial"/>
+          <w:sz w:val="20"/>
+          <w:szCs w:val="20"/>
+        </w:rPr>
+        <w:fldChar w:fldCharType="separate"/>
+      </w:r>
+      <w:r>
+        <w:rPr>
+          <w:rFonts w:ascii="Arial" w:hAnsi="Arial" w:cs="Arial"/>
+          <w:sz w:val="20"/>
+          <w:szCs w:val="20"/>
+        </w:rPr>
+        <w:fldChar w:fldCharType="begin"/>
+      </w:r>
+      <w:r>
+        <w:rPr>
+          <w:rFonts w:ascii="Arial" w:hAnsi="Arial" w:cs="Arial"/>
+          <w:sz w:val="20"/>
+          <w:szCs w:val="20"/>
+        </w:rPr>
         <w:instrText xml:space="preserve"> </w:instrText>
       </w:r>
       <w:r>
@@ -1203,9 +1260,17 @@
         </w:rPr>
         <w:pict w14:anchorId="53CDF3E9">
           <v:shape id="_x0000_i1026" type="#_x0000_t75" style="width:239.4pt;height:60pt;visibility:visible" o:bordertopcolor="black" o:borderleftcolor="black" o:borderbottomcolor="black" o:borderrightcolor="black">
-            <v:imagedata r:id="rId6" r:href="rId8"/>
+            <v:imagedata r:id="rId8" r:href="rId10"/>
           </v:shape>
         </w:pict>
+      </w:r>
+      <w:r>
+        <w:rPr>
+          <w:rFonts w:ascii="Arial" w:hAnsi="Arial" w:cs="Arial"/>
+          <w:sz w:val="20"/>
+          <w:szCs w:val="20"/>
+        </w:rPr>
+        <w:fldChar w:fldCharType="end"/>
       </w:r>
       <w:r>
         <w:rPr>
@@ -2345,6 +2410,8 @@
         <w:p>
           <w:pPr>
             <w:pStyle w:val="Nagwekspisutreci"/>
+            <w:spacing w:line="360" w:lineRule="auto"/>
+            <w:jc w:val="both"/>
             <w:rPr>
               <w:rFonts w:ascii="Arial" w:hAnsi="Arial" w:cs="Arial"/>
               <w:b/>
@@ -2373,6 +2440,8 @@
               <w:tab w:val="left" w:pos="440"/>
               <w:tab w:val="right" w:leader="dot" w:pos="8493"/>
             </w:tabs>
+            <w:spacing w:line="360" w:lineRule="auto"/>
+            <w:jc w:val="both"/>
             <w:rPr>
               <w:rFonts w:eastAsiaTheme="minorEastAsia"/>
               <w:noProof/>
@@ -2488,6 +2557,8 @@
         <w:p>
           <w:pPr>
             <w:pStyle w:val="Spistreci2"/>
+            <w:spacing w:line="360" w:lineRule="auto"/>
+            <w:jc w:val="both"/>
             <w:rPr>
               <w:rFonts w:asciiTheme="minorHAnsi" w:eastAsiaTheme="minorEastAsia" w:hAnsiTheme="minorHAnsi" w:cstheme="minorBidi"/>
               <w:lang w:eastAsia="pl-PL"/>
@@ -2563,6 +2634,8 @@
         <w:p>
           <w:pPr>
             <w:pStyle w:val="Spistreci2"/>
+            <w:spacing w:line="360" w:lineRule="auto"/>
+            <w:jc w:val="both"/>
             <w:rPr>
               <w:rFonts w:asciiTheme="minorHAnsi" w:eastAsiaTheme="minorEastAsia" w:hAnsiTheme="minorHAnsi" w:cstheme="minorBidi"/>
               <w:lang w:eastAsia="pl-PL"/>
@@ -2638,6 +2711,8 @@
         <w:p>
           <w:pPr>
             <w:pStyle w:val="Spistreci2"/>
+            <w:spacing w:line="360" w:lineRule="auto"/>
+            <w:jc w:val="both"/>
             <w:rPr>
               <w:rFonts w:asciiTheme="minorHAnsi" w:eastAsiaTheme="minorEastAsia" w:hAnsiTheme="minorHAnsi" w:cstheme="minorBidi"/>
               <w:lang w:eastAsia="pl-PL"/>
@@ -2717,6 +2792,8 @@
               <w:tab w:val="left" w:pos="440"/>
               <w:tab w:val="right" w:leader="dot" w:pos="8493"/>
             </w:tabs>
+            <w:spacing w:line="360" w:lineRule="auto"/>
+            <w:jc w:val="both"/>
             <w:rPr>
               <w:rFonts w:eastAsiaTheme="minorEastAsia"/>
               <w:noProof/>
@@ -2805,6 +2882,8 @@
         <w:p>
           <w:pPr>
             <w:pStyle w:val="Spistreci2"/>
+            <w:spacing w:line="360" w:lineRule="auto"/>
+            <w:jc w:val="both"/>
             <w:rPr>
               <w:rFonts w:asciiTheme="minorHAnsi" w:eastAsiaTheme="minorEastAsia" w:hAnsiTheme="minorHAnsi" w:cstheme="minorBidi"/>
               <w:lang w:eastAsia="pl-PL"/>
@@ -2880,6 +2959,8 @@
         <w:p>
           <w:pPr>
             <w:pStyle w:val="Spistreci2"/>
+            <w:spacing w:line="360" w:lineRule="auto"/>
+            <w:jc w:val="both"/>
             <w:rPr>
               <w:rFonts w:asciiTheme="minorHAnsi" w:eastAsiaTheme="minorEastAsia" w:hAnsiTheme="minorHAnsi" w:cstheme="minorBidi"/>
               <w:lang w:eastAsia="pl-PL"/>
@@ -2955,6 +3036,8 @@
         <w:p>
           <w:pPr>
             <w:pStyle w:val="Spistreci2"/>
+            <w:spacing w:line="360" w:lineRule="auto"/>
+            <w:jc w:val="both"/>
             <w:rPr>
               <w:rFonts w:asciiTheme="minorHAnsi" w:eastAsiaTheme="minorEastAsia" w:hAnsiTheme="minorHAnsi" w:cstheme="minorBidi"/>
               <w:lang w:eastAsia="pl-PL"/>
@@ -3030,6 +3113,8 @@
         <w:p>
           <w:pPr>
             <w:pStyle w:val="Spistreci2"/>
+            <w:spacing w:line="360" w:lineRule="auto"/>
+            <w:jc w:val="both"/>
             <w:rPr>
               <w:rFonts w:asciiTheme="minorHAnsi" w:eastAsiaTheme="minorEastAsia" w:hAnsiTheme="minorHAnsi" w:cstheme="minorBidi"/>
               <w:lang w:eastAsia="pl-PL"/>
@@ -3088,6 +3173,8 @@
         <w:p>
           <w:pPr>
             <w:pStyle w:val="Spistreci2"/>
+            <w:spacing w:line="360" w:lineRule="auto"/>
+            <w:jc w:val="both"/>
             <w:rPr>
               <w:rFonts w:asciiTheme="minorHAnsi" w:eastAsiaTheme="minorEastAsia" w:hAnsiTheme="minorHAnsi" w:cstheme="minorBidi"/>
               <w:lang w:eastAsia="pl-PL"/>
@@ -3146,6 +3233,8 @@
         <w:p>
           <w:pPr>
             <w:pStyle w:val="Spistreci2"/>
+            <w:spacing w:line="360" w:lineRule="auto"/>
+            <w:jc w:val="both"/>
             <w:rPr>
               <w:rFonts w:asciiTheme="minorHAnsi" w:eastAsiaTheme="minorEastAsia" w:hAnsiTheme="minorHAnsi" w:cstheme="minorBidi"/>
               <w:lang w:eastAsia="pl-PL"/>
@@ -3204,6 +3293,8 @@
         <w:p>
           <w:pPr>
             <w:pStyle w:val="Spistreci2"/>
+            <w:spacing w:line="360" w:lineRule="auto"/>
+            <w:jc w:val="both"/>
             <w:rPr>
               <w:rFonts w:asciiTheme="minorHAnsi" w:eastAsiaTheme="minorEastAsia" w:hAnsiTheme="minorHAnsi" w:cstheme="minorBidi"/>
               <w:lang w:eastAsia="pl-PL"/>
@@ -3265,6 +3356,8 @@
             <w:tabs>
               <w:tab w:val="right" w:leader="dot" w:pos="8493"/>
             </w:tabs>
+            <w:spacing w:line="360" w:lineRule="auto"/>
+            <w:jc w:val="both"/>
             <w:rPr>
               <w:rFonts w:eastAsiaTheme="minorEastAsia"/>
               <w:noProof/>
@@ -3333,6 +3426,8 @@
         <w:p>
           <w:pPr>
             <w:pStyle w:val="Spistreci2"/>
+            <w:spacing w:line="360" w:lineRule="auto"/>
+            <w:jc w:val="both"/>
             <w:rPr>
               <w:rFonts w:asciiTheme="minorHAnsi" w:eastAsiaTheme="minorEastAsia" w:hAnsiTheme="minorHAnsi" w:cstheme="minorBidi"/>
               <w:lang w:eastAsia="pl-PL"/>
@@ -3391,6 +3486,8 @@
         <w:p>
           <w:pPr>
             <w:pStyle w:val="Spistreci2"/>
+            <w:spacing w:line="360" w:lineRule="auto"/>
+            <w:jc w:val="both"/>
             <w:rPr>
               <w:rFonts w:asciiTheme="minorHAnsi" w:eastAsiaTheme="minorEastAsia" w:hAnsiTheme="minorHAnsi" w:cstheme="minorBidi"/>
               <w:lang w:eastAsia="pl-PL"/>
@@ -3449,6 +3546,8 @@
         <w:p>
           <w:pPr>
             <w:pStyle w:val="Spistreci2"/>
+            <w:spacing w:line="360" w:lineRule="auto"/>
+            <w:jc w:val="both"/>
             <w:rPr>
               <w:rFonts w:asciiTheme="minorHAnsi" w:eastAsiaTheme="minorEastAsia" w:hAnsiTheme="minorHAnsi" w:cstheme="minorBidi"/>
               <w:lang w:eastAsia="pl-PL"/>
@@ -3507,6 +3606,8 @@
         <w:p>
           <w:pPr>
             <w:pStyle w:val="Spistreci2"/>
+            <w:spacing w:line="360" w:lineRule="auto"/>
+            <w:jc w:val="both"/>
             <w:rPr>
               <w:rFonts w:asciiTheme="minorHAnsi" w:eastAsiaTheme="minorEastAsia" w:hAnsiTheme="minorHAnsi" w:cstheme="minorBidi"/>
               <w:lang w:eastAsia="pl-PL"/>
@@ -3565,6 +3666,8 @@
         <w:p>
           <w:pPr>
             <w:pStyle w:val="Spistreci2"/>
+            <w:spacing w:line="360" w:lineRule="auto"/>
+            <w:jc w:val="both"/>
             <w:rPr>
               <w:rFonts w:asciiTheme="minorHAnsi" w:eastAsiaTheme="minorEastAsia" w:hAnsiTheme="minorHAnsi" w:cstheme="minorBidi"/>
               <w:lang w:eastAsia="pl-PL"/>
@@ -3623,6 +3726,8 @@
         <w:p>
           <w:pPr>
             <w:pStyle w:val="Spistreci2"/>
+            <w:spacing w:line="360" w:lineRule="auto"/>
+            <w:jc w:val="both"/>
             <w:rPr>
               <w:rFonts w:asciiTheme="minorHAnsi" w:eastAsiaTheme="minorEastAsia" w:hAnsiTheme="minorHAnsi" w:cstheme="minorBidi"/>
               <w:lang w:eastAsia="pl-PL"/>
@@ -3681,6 +3786,8 @@
         <w:p>
           <w:pPr>
             <w:pStyle w:val="Spistreci2"/>
+            <w:spacing w:line="360" w:lineRule="auto"/>
+            <w:jc w:val="both"/>
             <w:rPr>
               <w:rFonts w:asciiTheme="minorHAnsi" w:eastAsiaTheme="minorEastAsia" w:hAnsiTheme="minorHAnsi" w:cstheme="minorBidi"/>
               <w:lang w:eastAsia="pl-PL"/>
@@ -3742,6 +3849,8 @@
             <w:tabs>
               <w:tab w:val="right" w:leader="dot" w:pos="8493"/>
             </w:tabs>
+            <w:spacing w:line="360" w:lineRule="auto"/>
+            <w:jc w:val="both"/>
             <w:rPr>
               <w:rFonts w:eastAsiaTheme="minorEastAsia"/>
               <w:noProof/>
@@ -3810,6 +3919,8 @@
         <w:p>
           <w:pPr>
             <w:pStyle w:val="Spistreci2"/>
+            <w:spacing w:line="360" w:lineRule="auto"/>
+            <w:jc w:val="both"/>
             <w:rPr>
               <w:rFonts w:asciiTheme="minorHAnsi" w:eastAsiaTheme="minorEastAsia" w:hAnsiTheme="minorHAnsi" w:cstheme="minorBidi"/>
               <w:lang w:eastAsia="pl-PL"/>
@@ -3868,6 +3979,8 @@
         <w:p>
           <w:pPr>
             <w:pStyle w:val="Spistreci2"/>
+            <w:spacing w:line="360" w:lineRule="auto"/>
+            <w:jc w:val="both"/>
             <w:rPr>
               <w:rFonts w:asciiTheme="minorHAnsi" w:eastAsiaTheme="minorEastAsia" w:hAnsiTheme="minorHAnsi" w:cstheme="minorBidi"/>
               <w:lang w:eastAsia="pl-PL"/>
@@ -3929,6 +4042,8 @@
             <w:tabs>
               <w:tab w:val="right" w:leader="dot" w:pos="8493"/>
             </w:tabs>
+            <w:spacing w:line="360" w:lineRule="auto"/>
+            <w:jc w:val="both"/>
             <w:rPr>
               <w:rFonts w:eastAsiaTheme="minorEastAsia"/>
               <w:noProof/>
@@ -4000,6 +4115,8 @@
             <w:tabs>
               <w:tab w:val="right" w:leader="dot" w:pos="8493"/>
             </w:tabs>
+            <w:spacing w:line="360" w:lineRule="auto"/>
+            <w:jc w:val="both"/>
             <w:rPr>
               <w:rFonts w:eastAsiaTheme="minorEastAsia"/>
               <w:noProof/>
@@ -4067,6 +4184,8 @@
         </w:p>
         <w:p>
           <w:pPr>
+            <w:spacing w:line="360" w:lineRule="auto"/>
+            <w:jc w:val="both"/>
             <w:rPr>
               <w:rFonts w:ascii="Arial" w:hAnsi="Arial" w:cs="Arial"/>
               <w:color w:val="000000" w:themeColor="text1"/>
@@ -4088,25 +4207,6 @@
         </w:p>
       </w:sdtContent>
     </w:sdt>
-    <w:p>
-      <w:pPr>
-        <w:pStyle w:val="Nagwek1"/>
-        <w:spacing w:line="360" w:lineRule="auto"/>
-        <w:jc w:val="both"/>
-        <w:rPr>
-          <w:rFonts w:ascii="Arial" w:hAnsi="Arial" w:cs="Arial"/>
-          <w:b/>
-          <w:bCs/>
-          <w:sz w:val="24"/>
-          <w:szCs w:val="24"/>
-        </w:rPr>
-      </w:pPr>
-    </w:p>
-    <w:p/>
-    <w:p/>
-    <w:p/>
-    <w:p/>
-    <w:p/>
     <w:p/>
     <w:p>
       <w:pPr>
@@ -4115,7 +4215,8 @@
           <w:ilvl w:val="0"/>
           <w:numId w:val="5"/>
         </w:numPr>
-        <w:spacing w:line="360" w:lineRule="auto"/>
+        <w:spacing w:before="0" w:line="360" w:lineRule="auto"/>
+        <w:ind w:left="0" w:firstLine="709"/>
         <w:jc w:val="both"/>
         <w:rPr>
           <w:rFonts w:ascii="Arial" w:hAnsi="Arial" w:cs="Arial"/>
@@ -4126,7 +4227,7 @@
           <w:szCs w:val="24"/>
         </w:rPr>
       </w:pPr>
-      <w:bookmarkStart w:id="0" w:name="_Toc103721071"/>
+      <w:bookmarkStart w:id="1" w:name="_Toc103721071"/>
       <w:r>
         <w:rPr>
           <w:rFonts w:ascii="Arial" w:hAnsi="Arial" w:cs="Arial"/>
@@ -4150,10 +4251,12 @@
         </w:rPr>
         <w:t>stęp</w:t>
       </w:r>
-      <w:bookmarkEnd w:id="0"/>
-    </w:p>
-    <w:p>
-      <w:pPr>
+      <w:bookmarkEnd w:id="1"/>
+    </w:p>
+    <w:p>
+      <w:pPr>
+        <w:spacing w:after="0" w:line="360" w:lineRule="auto"/>
+        <w:ind w:firstLine="709"/>
         <w:jc w:val="both"/>
       </w:pPr>
     </w:p>
@@ -4196,6 +4299,7 @@
     <w:p>
       <w:pPr>
         <w:spacing w:after="0" w:line="360" w:lineRule="auto"/>
+        <w:ind w:firstLine="709"/>
         <w:jc w:val="both"/>
         <w:rPr>
           <w:rFonts w:ascii="Arial" w:hAnsi="Arial" w:cs="Arial"/>
@@ -4211,7 +4315,8 @@
           <w:ilvl w:val="1"/>
           <w:numId w:val="3"/>
         </w:numPr>
-        <w:spacing w:line="360" w:lineRule="auto"/>
+        <w:spacing w:before="0" w:line="360" w:lineRule="auto"/>
+        <w:ind w:left="0" w:firstLine="709"/>
         <w:jc w:val="both"/>
         <w:rPr>
           <w:rFonts w:ascii="Arial" w:hAnsi="Arial" w:cs="Arial"/>
@@ -4222,7 +4327,7 @@
           <w:szCs w:val="20"/>
         </w:rPr>
       </w:pPr>
-      <w:bookmarkStart w:id="1" w:name="_Toc103721072"/>
+      <w:bookmarkStart w:id="2" w:name="_Toc103721072"/>
       <w:r>
         <w:rPr>
           <w:rFonts w:ascii="Arial" w:hAnsi="Arial" w:cs="Arial"/>
@@ -4234,10 +4339,12 @@
         </w:rPr>
         <w:t>Aplikacja internetowa</w:t>
       </w:r>
-      <w:bookmarkEnd w:id="1"/>
-    </w:p>
-    <w:p>
-      <w:pPr>
+      <w:bookmarkEnd w:id="2"/>
+    </w:p>
+    <w:p>
+      <w:pPr>
+        <w:spacing w:after="0" w:line="360" w:lineRule="auto"/>
+        <w:ind w:firstLine="709"/>
         <w:jc w:val="both"/>
       </w:pPr>
     </w:p>
@@ -4492,6 +4599,9 @@
           <w:ilvl w:val="1"/>
           <w:numId w:val="3"/>
         </w:numPr>
+        <w:spacing w:before="0" w:line="360" w:lineRule="auto"/>
+        <w:ind w:left="0" w:firstLine="709"/>
+        <w:jc w:val="both"/>
         <w:rPr>
           <w:rFonts w:ascii="Arial" w:hAnsi="Arial" w:cs="Arial"/>
           <w:b/>
@@ -4501,7 +4611,7 @@
           <w:szCs w:val="20"/>
         </w:rPr>
       </w:pPr>
-      <w:bookmarkStart w:id="2" w:name="_Toc103721073"/>
+      <w:bookmarkStart w:id="3" w:name="_Toc103721073"/>
       <w:r>
         <w:rPr>
           <w:rFonts w:ascii="Arial" w:hAnsi="Arial" w:cs="Arial"/>
@@ -4513,7 +4623,7 @@
         </w:rPr>
         <w:t>Cel projektowania aplikacji</w:t>
       </w:r>
-      <w:bookmarkEnd w:id="2"/>
+      <w:bookmarkEnd w:id="3"/>
       <w:r>
         <w:rPr>
           <w:rFonts w:ascii="Arial" w:hAnsi="Arial" w:cs="Arial"/>
@@ -4526,7 +4636,13 @@
         <w:t xml:space="preserve"> </w:t>
       </w:r>
     </w:p>
-    <w:p/>
+    <w:p>
+      <w:pPr>
+        <w:spacing w:after="0" w:line="360" w:lineRule="auto"/>
+        <w:ind w:firstLine="709"/>
+        <w:jc w:val="both"/>
+      </w:pPr>
+    </w:p>
     <w:p>
       <w:pPr>
         <w:spacing w:after="0" w:line="360" w:lineRule="auto"/>
@@ -4678,6 +4794,18 @@
         </w:rPr>
         <w:t>j. C# - .Net.</w:t>
       </w:r>
+    </w:p>
+    <w:p>
+      <w:pPr>
+        <w:spacing w:after="0" w:line="360" w:lineRule="auto"/>
+        <w:ind w:firstLine="709"/>
+        <w:jc w:val="both"/>
+        <w:rPr>
+          <w:rFonts w:ascii="Arial" w:hAnsi="Arial" w:cs="Arial"/>
+          <w:sz w:val="20"/>
+          <w:szCs w:val="20"/>
+        </w:rPr>
+      </w:pPr>
     </w:p>
     <w:p>
       <w:pPr>
@@ -4698,6 +4826,9 @@
           <w:ilvl w:val="1"/>
           <w:numId w:val="3"/>
         </w:numPr>
+        <w:spacing w:before="0" w:line="360" w:lineRule="auto"/>
+        <w:ind w:left="0" w:firstLine="709"/>
+        <w:jc w:val="both"/>
         <w:rPr>
           <w:rFonts w:ascii="Arial" w:hAnsi="Arial" w:cs="Arial"/>
           <w:b/>
@@ -4707,7 +4838,7 @@
           <w:szCs w:val="20"/>
         </w:rPr>
       </w:pPr>
-      <w:bookmarkStart w:id="3" w:name="_Toc103721074"/>
+      <w:bookmarkStart w:id="4" w:name="_Toc103721074"/>
       <w:r>
         <w:rPr>
           <w:rFonts w:ascii="Arial" w:hAnsi="Arial" w:cs="Arial"/>
@@ -4720,7 +4851,7 @@
         <w:lastRenderedPageBreak/>
         <w:t>Podział pracy</w:t>
       </w:r>
-      <w:bookmarkEnd w:id="3"/>
+      <w:bookmarkEnd w:id="4"/>
       <w:r>
         <w:rPr>
           <w:rFonts w:ascii="Arial" w:hAnsi="Arial" w:cs="Arial"/>
@@ -4733,11 +4864,18 @@
         <w:t xml:space="preserve"> </w:t>
       </w:r>
     </w:p>
-    <w:p/>
-    <w:p>
-      <w:pPr>
-        <w:spacing w:line="360" w:lineRule="auto"/>
-        <w:ind w:firstLine="709"/>
+    <w:p>
+      <w:pPr>
+        <w:spacing w:after="0" w:line="360" w:lineRule="auto"/>
+        <w:ind w:firstLine="709"/>
+        <w:jc w:val="both"/>
+      </w:pPr>
+    </w:p>
+    <w:p>
+      <w:pPr>
+        <w:spacing w:after="0" w:line="360" w:lineRule="auto"/>
+        <w:ind w:firstLine="709"/>
+        <w:jc w:val="both"/>
         <w:rPr>
           <w:rFonts w:ascii="Arial" w:hAnsi="Arial" w:cs="Arial"/>
           <w:sz w:val="20"/>
@@ -4752,6 +4890,18 @@
         </w:rPr>
         <w:t xml:space="preserve">W rozdziale drugim zostały przedstawione założone wymagania stawiane aplikacji do utrzymania / ewidencji roślin. Rozdział trzeci przedstawia projekt oprogramowania. Celem rozdziału piątego jest omówienie użytych narzędzi programistycznych. Ostatni rozdział podsumowuje pracę projektową i implementacyjną. </w:t>
       </w:r>
+    </w:p>
+    <w:p>
+      <w:pPr>
+        <w:spacing w:after="0" w:line="360" w:lineRule="auto"/>
+        <w:ind w:firstLine="709"/>
+        <w:jc w:val="both"/>
+        <w:rPr>
+          <w:rFonts w:ascii="Arial" w:hAnsi="Arial" w:cs="Arial"/>
+          <w:sz w:val="20"/>
+          <w:szCs w:val="20"/>
+        </w:rPr>
+      </w:pPr>
     </w:p>
     <w:p>
       <w:pPr>
@@ -4760,7 +4910,8 @@
           <w:ilvl w:val="0"/>
           <w:numId w:val="5"/>
         </w:numPr>
-        <w:spacing w:line="360" w:lineRule="auto"/>
+        <w:spacing w:before="0" w:line="360" w:lineRule="auto"/>
+        <w:ind w:left="0" w:firstLine="709"/>
         <w:jc w:val="both"/>
         <w:rPr>
           <w:rFonts w:ascii="Arial" w:hAnsi="Arial" w:cs="Arial"/>
@@ -4771,7 +4922,7 @@
           <w:szCs w:val="24"/>
         </w:rPr>
       </w:pPr>
-      <w:bookmarkStart w:id="4" w:name="_Toc103721075"/>
+      <w:bookmarkStart w:id="5" w:name="_Toc103721075"/>
       <w:r>
         <w:rPr>
           <w:rFonts w:ascii="Arial" w:hAnsi="Arial" w:cs="Arial"/>
@@ -4783,10 +4934,12 @@
         </w:rPr>
         <w:t>Specyfikacja wymagań</w:t>
       </w:r>
-      <w:bookmarkEnd w:id="4"/>
-    </w:p>
-    <w:p>
-      <w:pPr>
+      <w:bookmarkEnd w:id="5"/>
+    </w:p>
+    <w:p>
+      <w:pPr>
+        <w:spacing w:after="0" w:line="360" w:lineRule="auto"/>
+        <w:ind w:firstLine="709"/>
         <w:jc w:val="both"/>
       </w:pPr>
     </w:p>
@@ -4813,6 +4966,7 @@
     <w:p>
       <w:pPr>
         <w:spacing w:after="0" w:line="360" w:lineRule="auto"/>
+        <w:ind w:firstLine="709"/>
         <w:jc w:val="both"/>
         <w:rPr>
           <w:rFonts w:ascii="Arial" w:hAnsi="Arial" w:cs="Arial"/>
@@ -4828,7 +4982,8 @@
           <w:ilvl w:val="1"/>
           <w:numId w:val="5"/>
         </w:numPr>
-        <w:spacing w:line="360" w:lineRule="auto"/>
+        <w:spacing w:before="0" w:line="360" w:lineRule="auto"/>
+        <w:ind w:left="0" w:firstLine="709"/>
         <w:jc w:val="both"/>
         <w:rPr>
           <w:rFonts w:ascii="Arial" w:hAnsi="Arial" w:cs="Arial"/>
@@ -4839,7 +4994,7 @@
           <w:szCs w:val="20"/>
         </w:rPr>
       </w:pPr>
-      <w:bookmarkStart w:id="5" w:name="_Toc103721076"/>
+      <w:bookmarkStart w:id="6" w:name="_Toc103721076"/>
       <w:r>
         <w:rPr>
           <w:rFonts w:ascii="Arial" w:hAnsi="Arial" w:cs="Arial"/>
@@ -4851,10 +5006,12 @@
         </w:rPr>
         <w:t>Wymagania biznesowe</w:t>
       </w:r>
-      <w:bookmarkEnd w:id="5"/>
-    </w:p>
-    <w:p>
-      <w:pPr>
+      <w:bookmarkEnd w:id="6"/>
+    </w:p>
+    <w:p>
+      <w:pPr>
+        <w:spacing w:after="0" w:line="360" w:lineRule="auto"/>
+        <w:ind w:firstLine="709"/>
         <w:jc w:val="both"/>
       </w:pPr>
     </w:p>
@@ -4957,7 +5114,8 @@
           <w:ilvl w:val="1"/>
           <w:numId w:val="5"/>
         </w:numPr>
-        <w:spacing w:line="360" w:lineRule="auto"/>
+        <w:spacing w:before="0" w:line="360" w:lineRule="auto"/>
+        <w:ind w:left="0" w:firstLine="709"/>
         <w:jc w:val="both"/>
         <w:rPr>
           <w:rFonts w:ascii="Arial" w:hAnsi="Arial" w:cs="Arial"/>
@@ -4968,7 +5126,7 @@
           <w:szCs w:val="20"/>
         </w:rPr>
       </w:pPr>
-      <w:bookmarkStart w:id="6" w:name="_Toc103721077"/>
+      <w:bookmarkStart w:id="7" w:name="_Toc103721077"/>
       <w:r>
         <w:rPr>
           <w:rFonts w:ascii="Arial" w:hAnsi="Arial" w:cs="Arial"/>
@@ -4980,10 +5138,12 @@
         </w:rPr>
         <w:t>Dziedzinowy słownik pojęć</w:t>
       </w:r>
-      <w:bookmarkEnd w:id="6"/>
-    </w:p>
-    <w:p>
-      <w:pPr>
+      <w:bookmarkEnd w:id="7"/>
+    </w:p>
+    <w:p>
+      <w:pPr>
+        <w:spacing w:after="0" w:line="360" w:lineRule="auto"/>
+        <w:ind w:firstLine="709"/>
         <w:jc w:val="both"/>
       </w:pPr>
     </w:p>
@@ -5006,613 +5166,7 @@
         </w:rPr>
         <w:t xml:space="preserve">Aplikacja internetowa jest to program komputerowy pracujący na serwerze. Komunikuje się poprzez sieć komputerową z hostem użytkownika komputera, przy użyciu przeglądarki internetowej, będącej interaktywnym klientem aplikacji. </w:t>
       </w:r>
-    </w:p>
-    <w:p>
-      <w:pPr>
-        <w:spacing w:after="0" w:line="360" w:lineRule="auto"/>
-        <w:ind w:firstLine="709"/>
-        <w:jc w:val="both"/>
-        <w:rPr>
-          <w:rFonts w:ascii="Arial" w:hAnsi="Arial" w:cs="Arial"/>
-          <w:sz w:val="20"/>
-          <w:szCs w:val="20"/>
-        </w:rPr>
-      </w:pPr>
-    </w:p>
-    <w:p>
-      <w:pPr>
-        <w:pStyle w:val="Nagwek2"/>
-        <w:numPr>
-          <w:ilvl w:val="1"/>
-          <w:numId w:val="5"/>
-        </w:numPr>
-        <w:spacing w:line="360" w:lineRule="auto"/>
-        <w:jc w:val="both"/>
-        <w:rPr>
-          <w:rFonts w:ascii="Arial" w:hAnsi="Arial" w:cs="Arial"/>
-          <w:b/>
-          <w:bCs/>
-          <w:color w:val="000000" w:themeColor="text1"/>
-          <w:sz w:val="20"/>
-          <w:szCs w:val="20"/>
-        </w:rPr>
-      </w:pPr>
-      <w:bookmarkStart w:id="7" w:name="_Toc103721078"/>
-      <w:r>
-        <w:rPr>
-          <w:rFonts w:ascii="Arial" w:hAnsi="Arial" w:cs="Arial"/>
-          <w:b/>
-          <w:bCs/>
-          <w:color w:val="000000" w:themeColor="text1"/>
-          <w:sz w:val="20"/>
-          <w:szCs w:val="20"/>
-        </w:rPr>
-        <w:lastRenderedPageBreak/>
-        <w:t>Wymagania funkcjonalne użytkownika</w:t>
-      </w:r>
-      <w:bookmarkEnd w:id="7"/>
-    </w:p>
-    <w:p>
-      <w:pPr>
-        <w:jc w:val="both"/>
-      </w:pPr>
-    </w:p>
-    <w:p>
-      <w:pPr>
-        <w:spacing w:after="0" w:line="360" w:lineRule="auto"/>
-        <w:ind w:firstLine="709"/>
-        <w:jc w:val="both"/>
-        <w:rPr>
-          <w:rFonts w:ascii="Arial" w:hAnsi="Arial" w:cs="Arial"/>
-          <w:sz w:val="20"/>
-          <w:szCs w:val="20"/>
-        </w:rPr>
-      </w:pPr>
-      <w:r>
-        <w:rPr>
-          <w:rFonts w:ascii="Arial" w:hAnsi="Arial" w:cs="Arial"/>
-          <w:sz w:val="20"/>
-          <w:szCs w:val="20"/>
-        </w:rPr>
-        <w:t xml:space="preserve">Aplikacja internetowa jest to program komputerowy pracujący na serwerze. Komunikuje się poprzez sieć komputerową z hostem użytkownika komputera, przy użyciu przeglądarki internetowej, będącej interaktywnym klientem aplikacji. </w:t>
-      </w:r>
-    </w:p>
-    <w:p>
-      <w:pPr>
-        <w:spacing w:after="0" w:line="360" w:lineRule="auto"/>
-        <w:ind w:firstLine="709"/>
-        <w:jc w:val="both"/>
-        <w:rPr>
-          <w:rFonts w:ascii="Arial" w:hAnsi="Arial" w:cs="Arial"/>
-          <w:sz w:val="20"/>
-          <w:szCs w:val="20"/>
-        </w:rPr>
-      </w:pPr>
-    </w:p>
-    <w:p>
-      <w:pPr>
-        <w:spacing w:after="0" w:line="360" w:lineRule="auto"/>
-        <w:ind w:firstLine="709"/>
-        <w:jc w:val="both"/>
-        <w:rPr>
-          <w:rFonts w:ascii="Arial" w:hAnsi="Arial" w:cs="Arial"/>
-          <w:sz w:val="20"/>
-          <w:szCs w:val="20"/>
-        </w:rPr>
-      </w:pPr>
-    </w:p>
-    <w:p>
-      <w:pPr>
-        <w:spacing w:line="360" w:lineRule="auto"/>
-        <w:ind w:firstLine="709"/>
-        <w:rPr>
-          <w:rFonts w:ascii="Arial" w:hAnsi="Arial" w:cs="Arial"/>
-          <w:sz w:val="20"/>
-          <w:szCs w:val="20"/>
-        </w:rPr>
-      </w:pPr>
-    </w:p>
-    <w:p>
-      <w:pPr>
-        <w:spacing w:line="360" w:lineRule="auto"/>
-        <w:ind w:firstLine="709"/>
-        <w:rPr>
-          <w:rFonts w:ascii="Arial" w:hAnsi="Arial" w:cs="Arial"/>
-          <w:sz w:val="20"/>
-          <w:szCs w:val="20"/>
-        </w:rPr>
-      </w:pPr>
-    </w:p>
-    <w:p>
-      <w:pPr>
-        <w:spacing w:line="360" w:lineRule="auto"/>
-        <w:ind w:firstLine="709"/>
-        <w:rPr>
-          <w:rFonts w:ascii="Arial" w:hAnsi="Arial" w:cs="Arial"/>
-          <w:sz w:val="20"/>
-          <w:szCs w:val="20"/>
-        </w:rPr>
-      </w:pPr>
-    </w:p>
-    <w:p>
-      <w:pPr>
-        <w:pStyle w:val="Nagwek2"/>
-        <w:spacing w:line="360" w:lineRule="auto"/>
-        <w:ind w:firstLine="709"/>
-        <w:jc w:val="both"/>
-        <w:rPr>
-          <w:rFonts w:ascii="Arial" w:hAnsi="Arial" w:cs="Arial"/>
-          <w:sz w:val="20"/>
-          <w:szCs w:val="20"/>
-        </w:rPr>
-      </w:pPr>
-      <w:bookmarkStart w:id="8" w:name="_Toc103721079"/>
-      <w:r>
-        <w:rPr>
-          <w:rFonts w:ascii="Arial" w:hAnsi="Arial" w:cs="Arial"/>
-          <w:sz w:val="20"/>
-          <w:szCs w:val="20"/>
-        </w:rPr>
-        <w:t>Wymagania niefunkcjonalne użytkownika</w:t>
-      </w:r>
-      <w:bookmarkEnd w:id="8"/>
-    </w:p>
-    <w:p>
-      <w:pPr>
-        <w:pStyle w:val="Nagwek2"/>
-        <w:spacing w:line="360" w:lineRule="auto"/>
-        <w:ind w:firstLine="709"/>
-        <w:jc w:val="both"/>
-        <w:rPr>
-          <w:rFonts w:ascii="Arial" w:hAnsi="Arial" w:cs="Arial"/>
-          <w:sz w:val="20"/>
-          <w:szCs w:val="20"/>
-        </w:rPr>
-      </w:pPr>
-      <w:r>
-        <w:rPr>
-          <w:rFonts w:ascii="Arial" w:hAnsi="Arial" w:cs="Arial"/>
-          <w:sz w:val="20"/>
-          <w:szCs w:val="20"/>
-        </w:rPr>
-        <w:t xml:space="preserve"> </w:t>
-      </w:r>
-      <w:bookmarkStart w:id="9" w:name="_Toc103721080"/>
-      <w:r>
-        <w:rPr>
-          <w:rFonts w:ascii="Arial" w:hAnsi="Arial" w:cs="Arial"/>
-          <w:sz w:val="20"/>
-          <w:szCs w:val="20"/>
-        </w:rPr>
-        <w:t>Wymagania niefunkcjonalne systemowe</w:t>
-      </w:r>
-      <w:bookmarkEnd w:id="9"/>
-    </w:p>
-    <w:p>
-      <w:pPr>
-        <w:pStyle w:val="Nagwek2"/>
-        <w:spacing w:line="360" w:lineRule="auto"/>
-        <w:ind w:firstLine="709"/>
-        <w:jc w:val="both"/>
-        <w:rPr>
-          <w:rFonts w:ascii="Arial" w:hAnsi="Arial" w:cs="Arial"/>
-          <w:sz w:val="20"/>
-          <w:szCs w:val="20"/>
-        </w:rPr>
-      </w:pPr>
-      <w:bookmarkStart w:id="10" w:name="_Toc103721081"/>
-      <w:r>
-        <w:rPr>
-          <w:rFonts w:ascii="Arial" w:hAnsi="Arial" w:cs="Arial"/>
-          <w:sz w:val="24"/>
-          <w:szCs w:val="24"/>
-        </w:rPr>
-        <w:t>U</w:t>
-      </w:r>
-      <w:r>
-        <w:rPr>
-          <w:rFonts w:ascii="Arial" w:hAnsi="Arial" w:cs="Arial"/>
-          <w:sz w:val="24"/>
-          <w:szCs w:val="24"/>
-        </w:rPr>
-        <w:t>żyte technologie</w:t>
-      </w:r>
-      <w:bookmarkEnd w:id="10"/>
-    </w:p>
-    <w:p>
-      <w:pPr>
-        <w:pStyle w:val="Nagwek2"/>
-        <w:spacing w:line="360" w:lineRule="auto"/>
-        <w:ind w:firstLine="709"/>
-        <w:jc w:val="both"/>
-        <w:rPr>
-          <w:rFonts w:ascii="Arial" w:hAnsi="Arial" w:cs="Arial"/>
-          <w:sz w:val="20"/>
-          <w:szCs w:val="20"/>
-        </w:rPr>
-      </w:pPr>
-      <w:r>
-        <w:rPr>
-          <w:rFonts w:ascii="Arial" w:hAnsi="Arial" w:cs="Arial"/>
-          <w:sz w:val="20"/>
-          <w:szCs w:val="20"/>
-        </w:rPr>
-        <w:t xml:space="preserve"> </w:t>
-      </w:r>
-      <w:bookmarkStart w:id="11" w:name="_Toc103721082"/>
-      <w:r>
-        <w:rPr>
-          <w:rFonts w:ascii="Arial" w:hAnsi="Arial" w:cs="Arial"/>
-          <w:sz w:val="20"/>
-          <w:szCs w:val="20"/>
-        </w:rPr>
-        <w:t>Relacyjna baza danych</w:t>
-      </w:r>
-      <w:bookmarkEnd w:id="11"/>
-    </w:p>
-    <w:p>
-      <w:pPr>
-        <w:pStyle w:val="Nagwek1"/>
-        <w:spacing w:line="360" w:lineRule="auto"/>
-        <w:ind w:firstLine="709"/>
-        <w:jc w:val="both"/>
-        <w:rPr>
-          <w:rFonts w:ascii="Arial" w:hAnsi="Arial" w:cs="Arial"/>
-          <w:sz w:val="20"/>
-          <w:szCs w:val="20"/>
-        </w:rPr>
-      </w:pPr>
-      <w:bookmarkStart w:id="12" w:name="_Toc103721083"/>
-      <w:r>
-        <w:rPr>
-          <w:rFonts w:ascii="Arial" w:hAnsi="Arial" w:cs="Arial"/>
-          <w:sz w:val="24"/>
-          <w:szCs w:val="24"/>
-        </w:rPr>
-        <w:t>Projekt aplikacji</w:t>
-      </w:r>
-      <w:bookmarkEnd w:id="12"/>
-      <w:r>
-        <w:rPr>
-          <w:rFonts w:ascii="Arial" w:hAnsi="Arial" w:cs="Arial"/>
-          <w:sz w:val="24"/>
-          <w:szCs w:val="24"/>
-        </w:rPr>
-        <w:t xml:space="preserve"> </w:t>
-      </w:r>
-    </w:p>
-    <w:p>
-      <w:pPr>
-        <w:pStyle w:val="Nagwek2"/>
-        <w:spacing w:line="360" w:lineRule="auto"/>
-        <w:ind w:firstLine="709"/>
-        <w:jc w:val="both"/>
-        <w:rPr>
-          <w:rFonts w:ascii="Arial" w:hAnsi="Arial" w:cs="Arial"/>
-          <w:sz w:val="20"/>
-          <w:szCs w:val="20"/>
-        </w:rPr>
-      </w:pPr>
-      <w:r>
-        <w:rPr>
-          <w:rFonts w:ascii="Arial" w:hAnsi="Arial" w:cs="Arial"/>
-          <w:sz w:val="20"/>
-          <w:szCs w:val="20"/>
-        </w:rPr>
-        <w:t xml:space="preserve"> </w:t>
-      </w:r>
-      <w:bookmarkStart w:id="13" w:name="_Toc103721084"/>
-      <w:r>
-        <w:rPr>
-          <w:rFonts w:ascii="Arial" w:hAnsi="Arial" w:cs="Arial"/>
-          <w:sz w:val="20"/>
-          <w:szCs w:val="20"/>
-        </w:rPr>
-        <w:t>Diagram pakietów</w:t>
-      </w:r>
-      <w:bookmarkEnd w:id="13"/>
-    </w:p>
-    <w:p>
-      <w:pPr>
-        <w:pStyle w:val="Nagwek2"/>
-        <w:spacing w:line="360" w:lineRule="auto"/>
-        <w:ind w:firstLine="709"/>
-        <w:jc w:val="both"/>
-        <w:rPr>
-          <w:rFonts w:ascii="Arial" w:hAnsi="Arial" w:cs="Arial"/>
-          <w:sz w:val="20"/>
-          <w:szCs w:val="20"/>
-        </w:rPr>
-      </w:pPr>
-      <w:r>
-        <w:rPr>
-          <w:rFonts w:ascii="Arial" w:hAnsi="Arial" w:cs="Arial"/>
-          <w:sz w:val="20"/>
-          <w:szCs w:val="20"/>
-        </w:rPr>
-        <w:t xml:space="preserve"> </w:t>
-      </w:r>
-      <w:bookmarkStart w:id="14" w:name="_Toc103721085"/>
-      <w:r>
-        <w:rPr>
-          <w:rFonts w:ascii="Arial" w:hAnsi="Arial" w:cs="Arial"/>
-          <w:sz w:val="20"/>
-          <w:szCs w:val="20"/>
-        </w:rPr>
-        <w:t>Diagram maszyny stanowej</w:t>
-      </w:r>
-      <w:bookmarkEnd w:id="14"/>
-    </w:p>
-    <w:p>
-      <w:pPr>
-        <w:pStyle w:val="Nagwek2"/>
-        <w:spacing w:line="360" w:lineRule="auto"/>
-        <w:ind w:firstLine="709"/>
-        <w:jc w:val="both"/>
-        <w:rPr>
-          <w:rFonts w:ascii="Arial" w:hAnsi="Arial" w:cs="Arial"/>
-          <w:sz w:val="20"/>
-          <w:szCs w:val="20"/>
-        </w:rPr>
-      </w:pPr>
-      <w:r>
-        <w:rPr>
-          <w:rFonts w:ascii="Arial" w:hAnsi="Arial" w:cs="Arial"/>
-          <w:sz w:val="20"/>
-          <w:szCs w:val="20"/>
-        </w:rPr>
-        <w:t xml:space="preserve"> </w:t>
-      </w:r>
-      <w:bookmarkStart w:id="15" w:name="_Toc103721086"/>
-      <w:r>
-        <w:rPr>
-          <w:rFonts w:ascii="Arial" w:hAnsi="Arial" w:cs="Arial"/>
-          <w:sz w:val="20"/>
-          <w:szCs w:val="20"/>
-        </w:rPr>
-        <w:t>Diagram encji</w:t>
-      </w:r>
-      <w:bookmarkEnd w:id="15"/>
-      <w:r>
-        <w:rPr>
-          <w:rFonts w:ascii="Arial" w:hAnsi="Arial" w:cs="Arial"/>
-          <w:sz w:val="20"/>
-          <w:szCs w:val="20"/>
-        </w:rPr>
-        <w:t xml:space="preserve"> </w:t>
-      </w:r>
-    </w:p>
-    <w:p>
-      <w:pPr>
-        <w:pStyle w:val="Nagwek2"/>
-        <w:spacing w:line="360" w:lineRule="auto"/>
-        <w:ind w:firstLine="709"/>
-        <w:jc w:val="both"/>
-        <w:rPr>
-          <w:rFonts w:ascii="Arial" w:hAnsi="Arial" w:cs="Arial"/>
-          <w:sz w:val="20"/>
-          <w:szCs w:val="20"/>
-        </w:rPr>
-      </w:pPr>
-      <w:r>
-        <w:rPr>
-          <w:rFonts w:ascii="Arial" w:hAnsi="Arial" w:cs="Arial"/>
-          <w:sz w:val="20"/>
-          <w:szCs w:val="20"/>
-        </w:rPr>
-        <w:t xml:space="preserve"> </w:t>
-      </w:r>
-      <w:bookmarkStart w:id="16" w:name="_Toc103721087"/>
-      <w:r>
-        <w:rPr>
-          <w:rFonts w:ascii="Arial" w:hAnsi="Arial" w:cs="Arial"/>
-          <w:sz w:val="20"/>
-          <w:szCs w:val="20"/>
-        </w:rPr>
-        <w:t>Diagram klas</w:t>
-      </w:r>
-      <w:bookmarkEnd w:id="16"/>
-      <w:r>
-        <w:rPr>
-          <w:rFonts w:ascii="Arial" w:hAnsi="Arial" w:cs="Arial"/>
-          <w:sz w:val="20"/>
-          <w:szCs w:val="20"/>
-        </w:rPr>
-        <w:t xml:space="preserve"> </w:t>
-      </w:r>
-    </w:p>
-    <w:p>
-      <w:pPr>
-        <w:pStyle w:val="Nagwek2"/>
-        <w:rPr>
-          <w:rFonts w:ascii="Arial" w:hAnsi="Arial" w:cs="Arial"/>
-          <w:sz w:val="20"/>
-          <w:szCs w:val="20"/>
-        </w:rPr>
-      </w:pPr>
-      <w:bookmarkStart w:id="17" w:name="_Toc103721088"/>
-      <w:r>
-        <w:rPr>
-          <w:rFonts w:ascii="Arial" w:hAnsi="Arial" w:cs="Arial"/>
-          <w:sz w:val="20"/>
-          <w:szCs w:val="20"/>
-        </w:rPr>
-        <w:t>Wyjątki</w:t>
-      </w:r>
-      <w:bookmarkEnd w:id="17"/>
-    </w:p>
-    <w:p>
-      <w:pPr>
-        <w:pStyle w:val="Nagwek2"/>
-        <w:spacing w:line="360" w:lineRule="auto"/>
-        <w:ind w:firstLine="709"/>
-        <w:jc w:val="both"/>
-        <w:rPr>
-          <w:rFonts w:ascii="Arial" w:hAnsi="Arial" w:cs="Arial"/>
-          <w:sz w:val="20"/>
-          <w:szCs w:val="20"/>
-        </w:rPr>
-      </w:pPr>
-      <w:bookmarkStart w:id="18" w:name="_Toc103721089"/>
-      <w:r>
-        <w:rPr>
-          <w:rFonts w:ascii="Arial" w:hAnsi="Arial" w:cs="Arial"/>
-          <w:sz w:val="20"/>
-          <w:szCs w:val="20"/>
-        </w:rPr>
-        <w:t>Adresowanie</w:t>
-      </w:r>
-      <w:bookmarkEnd w:id="18"/>
-    </w:p>
-    <w:p>
-      <w:pPr>
-        <w:pStyle w:val="Nagwek2"/>
-        <w:spacing w:line="360" w:lineRule="auto"/>
-        <w:ind w:firstLine="709"/>
-        <w:jc w:val="both"/>
-        <w:rPr>
-          <w:rFonts w:ascii="Arial" w:hAnsi="Arial" w:cs="Arial"/>
-          <w:sz w:val="20"/>
-          <w:szCs w:val="20"/>
-        </w:rPr>
-      </w:pPr>
-      <w:bookmarkStart w:id="19" w:name="_Toc103721090"/>
-      <w:r>
-        <w:rPr>
-          <w:rFonts w:ascii="Arial" w:hAnsi="Arial" w:cs="Arial"/>
-          <w:sz w:val="24"/>
-          <w:szCs w:val="24"/>
-        </w:rPr>
-        <w:t>Wykorzystane narzędzie programistyczne</w:t>
-      </w:r>
-      <w:bookmarkEnd w:id="19"/>
-    </w:p>
-    <w:p>
-      <w:pPr>
-        <w:pStyle w:val="Nagwek1"/>
-        <w:spacing w:line="360" w:lineRule="auto"/>
-        <w:ind w:firstLine="709"/>
-        <w:jc w:val="both"/>
-        <w:rPr>
-          <w:rFonts w:ascii="Arial" w:hAnsi="Arial" w:cs="Arial"/>
-          <w:sz w:val="24"/>
-          <w:szCs w:val="24"/>
-        </w:rPr>
-      </w:pPr>
-      <w:bookmarkStart w:id="20" w:name="_Toc103721091"/>
-      <w:r>
-        <w:rPr>
-          <w:rFonts w:ascii="Arial" w:hAnsi="Arial" w:cs="Arial"/>
-          <w:sz w:val="24"/>
-          <w:szCs w:val="24"/>
-        </w:rPr>
-        <w:t>Podsumowanie</w:t>
-      </w:r>
-      <w:bookmarkEnd w:id="20"/>
-    </w:p>
-    <w:p>
-      <w:pPr>
-        <w:pStyle w:val="Nagwek2"/>
-        <w:spacing w:line="360" w:lineRule="auto"/>
-        <w:ind w:firstLine="709"/>
-        <w:jc w:val="both"/>
-        <w:rPr>
-          <w:rFonts w:ascii="Arial" w:hAnsi="Arial" w:cs="Arial"/>
-          <w:sz w:val="20"/>
-          <w:szCs w:val="20"/>
-        </w:rPr>
-      </w:pPr>
-      <w:bookmarkStart w:id="21" w:name="_Toc103721092"/>
-      <w:r>
-        <w:rPr>
-          <w:rFonts w:ascii="Arial" w:hAnsi="Arial" w:cs="Arial"/>
-          <w:sz w:val="20"/>
-          <w:szCs w:val="20"/>
-        </w:rPr>
-        <w:t>Efekt końcowy pracy</w:t>
-      </w:r>
-      <w:bookmarkEnd w:id="21"/>
-    </w:p>
-    <w:p>
-      <w:pPr>
-        <w:pStyle w:val="Nagwek2"/>
-        <w:spacing w:line="360" w:lineRule="auto"/>
-        <w:ind w:firstLine="709"/>
-        <w:jc w:val="both"/>
-        <w:rPr>
-          <w:rFonts w:ascii="Arial" w:hAnsi="Arial" w:cs="Arial"/>
-          <w:sz w:val="20"/>
-          <w:szCs w:val="20"/>
-        </w:rPr>
-      </w:pPr>
-      <w:bookmarkStart w:id="22" w:name="_Toc103721093"/>
-      <w:r>
-        <w:rPr>
-          <w:rFonts w:ascii="Arial" w:hAnsi="Arial" w:cs="Arial"/>
-          <w:sz w:val="20"/>
-          <w:szCs w:val="20"/>
-        </w:rPr>
-        <w:t>Możliwe kierunki rozwoju aplikacji</w:t>
-      </w:r>
-      <w:bookmarkEnd w:id="22"/>
-    </w:p>
-    <w:p>
-      <w:pPr>
-        <w:pStyle w:val="Nagwek1"/>
-        <w:spacing w:line="360" w:lineRule="auto"/>
-        <w:ind w:firstLine="709"/>
-        <w:jc w:val="both"/>
-        <w:rPr>
-          <w:rFonts w:ascii="Arial" w:hAnsi="Arial" w:cs="Arial"/>
-          <w:sz w:val="24"/>
-          <w:szCs w:val="24"/>
-        </w:rPr>
-      </w:pPr>
-      <w:bookmarkStart w:id="23" w:name="_Toc103721094"/>
-      <w:r>
-        <w:rPr>
-          <w:rFonts w:ascii="Arial" w:hAnsi="Arial" w:cs="Arial"/>
-          <w:sz w:val="24"/>
-          <w:szCs w:val="24"/>
-        </w:rPr>
-        <w:t>Spis rysunków</w:t>
-      </w:r>
-      <w:bookmarkEnd w:id="23"/>
-    </w:p>
-    <w:p>
-      <w:pPr>
-        <w:pStyle w:val="Nagwek1"/>
-        <w:spacing w:line="360" w:lineRule="auto"/>
-        <w:ind w:firstLine="709"/>
-        <w:jc w:val="both"/>
-        <w:rPr>
-          <w:rFonts w:ascii="Arial" w:hAnsi="Arial" w:cs="Arial"/>
-          <w:sz w:val="24"/>
-          <w:szCs w:val="24"/>
-        </w:rPr>
-      </w:pPr>
-      <w:bookmarkStart w:id="24" w:name="_Toc103721095"/>
-      <w:r>
-        <w:rPr>
-          <w:rFonts w:ascii="Arial" w:hAnsi="Arial" w:cs="Arial"/>
-          <w:sz w:val="24"/>
-          <w:szCs w:val="24"/>
-        </w:rPr>
-        <w:t>Bibliografia</w:t>
-      </w:r>
-      <w:bookmarkEnd w:id="24"/>
-    </w:p>
-    <w:p>
-      <w:pPr>
-        <w:spacing w:after="0" w:line="360" w:lineRule="auto"/>
-        <w:ind w:left="1069" w:firstLine="709"/>
-        <w:jc w:val="both"/>
-        <w:rPr>
-          <w:rFonts w:ascii="Arial" w:hAnsi="Arial" w:cs="Arial"/>
-          <w:sz w:val="20"/>
-          <w:szCs w:val="20"/>
-        </w:rPr>
-      </w:pPr>
+      <w:bookmarkEnd w:id="0"/>
     </w:p>
     <w:sectPr>
       <w:pgSz w:w="11906" w:h="16838"/>
@@ -5622,6 +5176,56 @@
     </w:sectPr>
   </w:body>
 </w:document>
+</file>
+
+<file path=word/endnotes.xml><?xml version="1.0" encoding="utf-8"?>
+<w:endnotes xmlns:wpc="http://schemas.microsoft.com/office/word/2010/wordprocessingCanvas" xmlns:cx="http://schemas.microsoft.com/office/drawing/2014/chartex" xmlns:cx1="http://schemas.microsoft.com/office/drawing/2015/9/8/chartex" xmlns:cx2="http://schemas.microsoft.com/office/drawing/2015/10/21/chartex" xmlns:cx3="http://schemas.microsoft.com/office/drawing/2016/5/9/chartex" xmlns:cx4="http://schemas.microsoft.com/office/drawing/2016/5/10/chartex" xmlns:cx5="http://schemas.microsoft.com/office/drawing/2016/5/11/chartex" xmlns:cx6="http://schemas.microsoft.com/office/drawing/2016/5/12/chartex" xmlns:cx7="http://schemas.microsoft.com/office/drawing/2016/5/13/chartex" xmlns:cx8="http://schemas.microsoft.com/office/drawing/2016/5/14/chartex" xmlns:mc="http://schemas.openxmlformats.org/markup-compatibility/2006" xmlns:aink="http://schemas.microsoft.com/office/drawing/2016/ink" xmlns:am3d="http://schemas.microsoft.com/office/drawing/2017/model3d" xmlns:o="urn:schemas-microsoft-com:office:office" xmlns:oel="http://schemas.microsoft.com/office/2019/extlst" xmlns:r="http://schemas.openxmlformats.org/officeDocument/2006/relationships" xmlns:m="http://schemas.openxmlformats.org/officeDocument/2006/math" xmlns:v="urn:schemas-microsoft-com:vml" xmlns:wp14="http://schemas.microsoft.com/office/word/2010/wordprocessingDrawing" xmlns:wp="http://schemas.openxmlformats.org/drawingml/2006/wordprocessingDrawing" xmlns:w10="urn:schemas-microsoft-com:office:word" xmlns:w="http://schemas.openxmlformats.org/wordprocessingml/2006/main" xmlns:w14="http://schemas.microsoft.com/office/word/2010/wordml" xmlns:w15="http://schemas.microsoft.com/office/word/2012/wordml" xmlns:w16cex="http://schemas.microsoft.com/office/word/2018/wordml/cex" xmlns:w16cid="http://schemas.microsoft.com/office/word/2016/wordml/cid" xmlns:w16="http://schemas.microsoft.com/office/word/2018/wordml" xmlns:w16sdtdh="http://schemas.microsoft.com/office/word/2020/wordml/sdtdatahash" xmlns:w16se="http://schemas.microsoft.com/office/word/2015/wordml/symex" xmlns:wpg="http://schemas.microsoft.com/office/word/2010/wordprocessingGroup" xmlns:wpi="http://schemas.microsoft.com/office/word/2010/wordprocessingInk" xmlns:wne="http://schemas.microsoft.com/office/word/2006/wordml" xmlns:wps="http://schemas.microsoft.com/office/word/2010/wordprocessingShape" mc:Ignorable="w14 w15 w16se w16cid w16 w16cex w16sdtdh wp14">
+  <w:endnote w:type="separator" w:id="-1">
+    <w:p>
+      <w:pPr>
+        <w:spacing w:after="0" w:line="240" w:lineRule="auto"/>
+      </w:pPr>
+      <w:r>
+        <w:separator/>
+      </w:r>
+    </w:p>
+  </w:endnote>
+  <w:endnote w:type="continuationSeparator" w:id="0">
+    <w:p>
+      <w:pPr>
+        <w:spacing w:after="0" w:line="240" w:lineRule="auto"/>
+      </w:pPr>
+      <w:r>
+        <w:continuationSeparator/>
+      </w:r>
+    </w:p>
+  </w:endnote>
+</w:endnotes>
+</file>
+
+<file path=word/footnotes.xml><?xml version="1.0" encoding="utf-8"?>
+<w:footnotes xmlns:wpc="http://schemas.microsoft.com/office/word/2010/wordprocessingCanvas" xmlns:cx="http://schemas.microsoft.com/office/drawing/2014/chartex" xmlns:cx1="http://schemas.microsoft.com/office/drawing/2015/9/8/chartex" xmlns:cx2="http://schemas.microsoft.com/office/drawing/2015/10/21/chartex" xmlns:cx3="http://schemas.microsoft.com/office/drawing/2016/5/9/chartex" xmlns:cx4="http://schemas.microsoft.com/office/drawing/2016/5/10/chartex" xmlns:cx5="http://schemas.microsoft.com/office/drawing/2016/5/11/chartex" xmlns:cx6="http://schemas.microsoft.com/office/drawing/2016/5/12/chartex" xmlns:cx7="http://schemas.microsoft.com/office/drawing/2016/5/13/chartex" xmlns:cx8="http://schemas.microsoft.com/office/drawing/2016/5/14/chartex" xmlns:mc="http://schemas.openxmlformats.org/markup-compatibility/2006" xmlns:aink="http://schemas.microsoft.com/office/drawing/2016/ink" xmlns:am3d="http://schemas.microsoft.com/office/drawing/2017/model3d" xmlns:o="urn:schemas-microsoft-com:office:office" xmlns:oel="http://schemas.microsoft.com/office/2019/extlst" xmlns:r="http://schemas.openxmlformats.org/officeDocument/2006/relationships" xmlns:m="http://schemas.openxmlformats.org/officeDocument/2006/math" xmlns:v="urn:schemas-microsoft-com:vml" xmlns:wp14="http://schemas.microsoft.com/office/word/2010/wordprocessingDrawing" xmlns:wp="http://schemas.openxmlformats.org/drawingml/2006/wordprocessingDrawing" xmlns:w10="urn:schemas-microsoft-com:office:word" xmlns:w="http://schemas.openxmlformats.org/wordprocessingml/2006/main" xmlns:w14="http://schemas.microsoft.com/office/word/2010/wordml" xmlns:w15="http://schemas.microsoft.com/office/word/2012/wordml" xmlns:w16cex="http://schemas.microsoft.com/office/word/2018/wordml/cex" xmlns:w16cid="http://schemas.microsoft.com/office/word/2016/wordml/cid" xmlns:w16="http://schemas.microsoft.com/office/word/2018/wordml" xmlns:w16sdtdh="http://schemas.microsoft.com/office/word/2020/wordml/sdtdatahash" xmlns:w16se="http://schemas.microsoft.com/office/word/2015/wordml/symex" xmlns:wpg="http://schemas.microsoft.com/office/word/2010/wordprocessingGroup" xmlns:wpi="http://schemas.microsoft.com/office/word/2010/wordprocessingInk" xmlns:wne="http://schemas.microsoft.com/office/word/2006/wordml" xmlns:wps="http://schemas.microsoft.com/office/word/2010/wordprocessingShape" mc:Ignorable="w14 w15 w16se w16cid w16 w16cex w16sdtdh wp14">
+  <w:footnote w:type="separator" w:id="-1">
+    <w:p>
+      <w:pPr>
+        <w:spacing w:after="0" w:line="240" w:lineRule="auto"/>
+      </w:pPr>
+      <w:r>
+        <w:separator/>
+      </w:r>
+    </w:p>
+  </w:footnote>
+  <w:footnote w:type="continuationSeparator" w:id="0">
+    <w:p>
+      <w:pPr>
+        <w:spacing w:after="0" w:line="240" w:lineRule="auto"/>
+      </w:pPr>
+      <w:r>
+        <w:continuationSeparator/>
+      </w:r>
+    </w:p>
+  </w:footnote>
+</w:footnotes>
 </file>
 
 <file path=word/numbering.xml><?xml version="1.0" encoding="utf-8"?>
@@ -6092,7 +5696,7 @@
       <w:lvlText w:val="%1.%2."/>
       <w:lvlJc w:val="left"/>
       <w:pPr>
-        <w:ind w:left="720" w:hanging="360"/>
+        <w:ind w:left="3054" w:hanging="360"/>
       </w:pPr>
       <w:rPr>
         <w:rFonts w:hint="default"/>
@@ -6773,6 +6377,50 @@
       <w:u w:val="single"/>
     </w:rPr>
   </w:style>
+  <w:style w:type="paragraph" w:styleId="Nagwek">
+    <w:name w:val="header"/>
+    <w:basedOn w:val="Normalny"/>
+    <w:link w:val="NagwekZnak"/>
+    <w:uiPriority w:val="99"/>
+    <w:unhideWhenUsed/>
+    <w:rsid w:val="003E2886"/>
+    <w:pPr>
+      <w:tabs>
+        <w:tab w:val="center" w:pos="4536"/>
+        <w:tab w:val="right" w:pos="9072"/>
+      </w:tabs>
+      <w:spacing w:after="0" w:line="240" w:lineRule="auto"/>
+    </w:pPr>
+  </w:style>
+  <w:style w:type="character" w:customStyle="1" w:styleId="NagwekZnak">
+    <w:name w:val="Nagłówek Znak"/>
+    <w:basedOn w:val="Domylnaczcionkaakapitu"/>
+    <w:link w:val="Nagwek"/>
+    <w:uiPriority w:val="99"/>
+    <w:rsid w:val="003E2886"/>
+  </w:style>
+  <w:style w:type="paragraph" w:styleId="Stopka">
+    <w:name w:val="footer"/>
+    <w:basedOn w:val="Normalny"/>
+    <w:link w:val="StopkaZnak"/>
+    <w:uiPriority w:val="99"/>
+    <w:unhideWhenUsed/>
+    <w:rsid w:val="003E2886"/>
+    <w:pPr>
+      <w:tabs>
+        <w:tab w:val="center" w:pos="4536"/>
+        <w:tab w:val="right" w:pos="9072"/>
+      </w:tabs>
+      <w:spacing w:after="0" w:line="240" w:lineRule="auto"/>
+    </w:pPr>
+  </w:style>
+  <w:style w:type="character" w:customStyle="1" w:styleId="StopkaZnak">
+    <w:name w:val="Stopka Znak"/>
+    <w:basedOn w:val="Domylnaczcionkaakapitu"/>
+    <w:link w:val="Stopka"/>
+    <w:uiPriority w:val="99"/>
+    <w:rsid w:val="003E2886"/>
+  </w:style>
 </w:styles>
 </file>
 

</xml_diff>